<commit_message>
Fully Dressed Use Case + NOTES
Fully Dressed Use Case update plus Fully Dressed Use Case documentation.
</commit_message>
<xml_diff>
--- a/text/FullyDressedUseCase.docx
+++ b/text/FullyDressedUseCase.docx
@@ -1,23 +1,20 @@
 
 <file path=word/document.xml><?xml version="1.0" encoding="utf-8"?>
-<w:document xmlns:wpc="http://schemas.microsoft.com/office/word/2010/wordprocessingCanvas" xmlns:mc="http://schemas.openxmlformats.org/markup-compatibility/2006" xmlns:o="urn:schemas-microsoft-com:office:office" xmlns:r="http://schemas.openxmlformats.org/officeDocument/2006/relationships" xmlns:m="http://schemas.openxmlformats.org/officeDocument/2006/math" xmlns:v="urn:schemas-microsoft-com:vml" xmlns:wp14="http://schemas.microsoft.com/office/word/2010/wordprocessingDrawing" xmlns:wp="http://schemas.openxmlformats.org/drawingml/2006/wordprocessingDrawing" xmlns:w="http://schemas.openxmlformats.org/wordprocessingml/2006/main" xmlns:w14="http://schemas.microsoft.com/office/word/2010/wordml" xmlns:w10="urn:schemas-microsoft-com:office:word" xmlns:wpg="http://schemas.microsoft.com/office/word/2010/wordprocessingGroup" xmlns:wpi="http://schemas.microsoft.com/office/word/2010/wordprocessingInk" xmlns:wne="http://schemas.microsoft.com/office/word/2006/wordml" xmlns:wps="http://schemas.microsoft.com/office/word/2010/wordprocessingShape" mc:Ignorable="w14 wp14">
+<w:document xmlns:wpc="http://schemas.microsoft.com/office/word/2010/wordprocessingCanvas" xmlns:mc="http://schemas.openxmlformats.org/markup-compatibility/2006" xmlns:o="urn:schemas-microsoft-com:office:office" xmlns:r="http://schemas.openxmlformats.org/officeDocument/2006/relationships" xmlns:m="http://schemas.openxmlformats.org/officeDocument/2006/math" xmlns:v="urn:schemas-microsoft-com:vml" xmlns:wp14="http://schemas.microsoft.com/office/word/2010/wordprocessingDrawing" xmlns:wp="http://schemas.openxmlformats.org/drawingml/2006/wordprocessingDrawing" xmlns:w10="urn:schemas-microsoft-com:office:word" xmlns:w="http://schemas.openxmlformats.org/wordprocessingml/2006/main" xmlns:w14="http://schemas.microsoft.com/office/word/2010/wordml" xmlns:wpg="http://schemas.microsoft.com/office/word/2010/wordprocessingGroup" xmlns:wpi="http://schemas.microsoft.com/office/word/2010/wordprocessingInk" xmlns:wne="http://schemas.microsoft.com/office/word/2006/wordml" xmlns:wps="http://schemas.microsoft.com/office/word/2010/wordprocessingShape" mc:Ignorable="w14 wp14">
   <w:body>
     <w:tbl>
       <w:tblPr>
         <w:tblW w:w="8460" w:type="dxa"/>
         <w:tblBorders>
-          <w:top w:val="single" w:color="auto" w:sz="4" w:space="0"/>
-          <w:left w:val="single" w:color="auto" w:sz="4" w:space="0"/>
-          <w:bottom w:val="single" w:color="auto" w:sz="4" w:space="0"/>
-          <w:right w:val="single" w:color="auto" w:sz="4" w:space="0"/>
-          <w:insideH w:val="single" w:color="auto" w:sz="4" w:space="0"/>
-          <w:insideV w:val="single" w:color="auto" w:sz="4" w:space="0"/>
+          <w:top w:val="single" w:sz="4" w:space="0" w:color="auto"/>
+          <w:left w:val="single" w:sz="4" w:space="0" w:color="auto"/>
+          <w:bottom w:val="single" w:sz="4" w:space="0" w:color="auto"/>
+          <w:right w:val="single" w:sz="4" w:space="0" w:color="auto"/>
+          <w:insideH w:val="single" w:sz="4" w:space="0" w:color="auto"/>
+          <w:insideV w:val="single" w:sz="4" w:space="0" w:color="auto"/>
         </w:tblBorders>
         <w:tblLayout w:type="fixed"/>
-        <w:tblCellMar>
-          <w:left w:w="108" w:type="dxa"/>
-          <w:right w:w="108" w:type="dxa"/>
-        </w:tblCellMar>
+        <w:tblLook w:val="0000" w:firstRow="0" w:lastRow="0" w:firstColumn="0" w:lastColumn="0" w:noHBand="0" w:noVBand="0"/>
       </w:tblPr>
       <w:tblGrid>
         <w:gridCol w:w="4230"/>
@@ -26,27 +23,17 @@
       </w:tblGrid>
       <w:tr>
         <w:tblPrEx>
-          <w:tblBorders>
-            <w:top w:val="single" w:color="auto" w:sz="4" w:space="0"/>
-            <w:left w:val="single" w:color="auto" w:sz="4" w:space="0"/>
-            <w:bottom w:val="single" w:color="auto" w:sz="4" w:space="0"/>
-            <w:right w:val="single" w:color="auto" w:sz="4" w:space="0"/>
-            <w:insideH w:val="single" w:color="auto" w:sz="4" w:space="0"/>
-            <w:insideV w:val="single" w:color="auto" w:sz="4" w:space="0"/>
-          </w:tblBorders>
-          <w:tblLayout w:type="fixed"/>
           <w:tblCellMar>
-            <w:left w:w="108" w:type="dxa"/>
-            <w:right w:w="108" w:type="dxa"/>
+            <w:top w:w="0" w:type="dxa"/>
+            <w:bottom w:w="0" w:type="dxa"/>
           </w:tblCellMar>
         </w:tblPrEx>
         <w:trPr>
-          <w:trHeight w:val="389" w:hRule="atLeast"/>
+          <w:trHeight w:val="389"/>
         </w:trPr>
         <w:tc>
           <w:tcPr>
             <w:tcW w:w="4230" w:type="dxa"/>
-            <w:vAlign w:val="top"/>
           </w:tcPr>
           <w:p>
             <w:r>
@@ -58,7 +45,6 @@
           <w:tcPr>
             <w:tcW w:w="4230" w:type="dxa"/>
             <w:gridSpan w:val="2"/>
-            <w:vAlign w:val="top"/>
           </w:tcPr>
           <w:p>
             <w:r>
@@ -69,27 +55,17 @@
       </w:tr>
       <w:tr>
         <w:tblPrEx>
-          <w:tblBorders>
-            <w:top w:val="single" w:color="auto" w:sz="4" w:space="0"/>
-            <w:left w:val="single" w:color="auto" w:sz="4" w:space="0"/>
-            <w:bottom w:val="single" w:color="auto" w:sz="4" w:space="0"/>
-            <w:right w:val="single" w:color="auto" w:sz="4" w:space="0"/>
-            <w:insideH w:val="single" w:color="auto" w:sz="4" w:space="0"/>
-            <w:insideV w:val="single" w:color="auto" w:sz="4" w:space="0"/>
-          </w:tblBorders>
-          <w:tblLayout w:type="fixed"/>
           <w:tblCellMar>
-            <w:left w:w="108" w:type="dxa"/>
-            <w:right w:w="108" w:type="dxa"/>
+            <w:top w:w="0" w:type="dxa"/>
+            <w:bottom w:w="0" w:type="dxa"/>
           </w:tblCellMar>
         </w:tblPrEx>
         <w:trPr>
-          <w:trHeight w:val="389" w:hRule="atLeast"/>
+          <w:trHeight w:val="389"/>
         </w:trPr>
         <w:tc>
           <w:tcPr>
             <w:tcW w:w="4230" w:type="dxa"/>
-            <w:vAlign w:val="top"/>
           </w:tcPr>
           <w:p>
             <w:r>
@@ -101,7 +77,6 @@
           <w:tcPr>
             <w:tcW w:w="4230" w:type="dxa"/>
             <w:gridSpan w:val="2"/>
-            <w:vAlign w:val="top"/>
           </w:tcPr>
           <w:p>
             <w:r>
@@ -112,27 +87,17 @@
       </w:tr>
       <w:tr>
         <w:tblPrEx>
-          <w:tblBorders>
-            <w:top w:val="single" w:color="auto" w:sz="4" w:space="0"/>
-            <w:left w:val="single" w:color="auto" w:sz="4" w:space="0"/>
-            <w:bottom w:val="single" w:color="auto" w:sz="4" w:space="0"/>
-            <w:right w:val="single" w:color="auto" w:sz="4" w:space="0"/>
-            <w:insideH w:val="single" w:color="auto" w:sz="4" w:space="0"/>
-            <w:insideV w:val="single" w:color="auto" w:sz="4" w:space="0"/>
-          </w:tblBorders>
-          <w:tblLayout w:type="fixed"/>
           <w:tblCellMar>
-            <w:left w:w="108" w:type="dxa"/>
-            <w:right w:w="108" w:type="dxa"/>
+            <w:top w:w="0" w:type="dxa"/>
+            <w:bottom w:w="0" w:type="dxa"/>
           </w:tblCellMar>
         </w:tblPrEx>
         <w:trPr>
-          <w:trHeight w:val="389" w:hRule="atLeast"/>
+          <w:trHeight w:val="389"/>
         </w:trPr>
         <w:tc>
           <w:tcPr>
             <w:tcW w:w="4230" w:type="dxa"/>
-            <w:vAlign w:val="top"/>
           </w:tcPr>
           <w:p>
             <w:r>
@@ -144,7 +109,6 @@
           <w:tcPr>
             <w:tcW w:w="4230" w:type="dxa"/>
             <w:gridSpan w:val="2"/>
-            <w:vAlign w:val="top"/>
           </w:tcPr>
           <w:p>
             <w:r>
@@ -155,27 +119,17 @@
       </w:tr>
       <w:tr>
         <w:tblPrEx>
-          <w:tblBorders>
-            <w:top w:val="single" w:color="auto" w:sz="4" w:space="0"/>
-            <w:left w:val="single" w:color="auto" w:sz="4" w:space="0"/>
-            <w:bottom w:val="single" w:color="auto" w:sz="4" w:space="0"/>
-            <w:right w:val="single" w:color="auto" w:sz="4" w:space="0"/>
-            <w:insideH w:val="single" w:color="auto" w:sz="4" w:space="0"/>
-            <w:insideV w:val="single" w:color="auto" w:sz="4" w:space="0"/>
-          </w:tblBorders>
-          <w:tblLayout w:type="fixed"/>
           <w:tblCellMar>
-            <w:left w:w="108" w:type="dxa"/>
-            <w:right w:w="108" w:type="dxa"/>
+            <w:top w:w="0" w:type="dxa"/>
+            <w:bottom w:w="0" w:type="dxa"/>
           </w:tblCellMar>
         </w:tblPrEx>
         <w:trPr>
-          <w:trHeight w:val="389" w:hRule="atLeast"/>
+          <w:trHeight w:val="389"/>
         </w:trPr>
         <w:tc>
           <w:tcPr>
             <w:tcW w:w="4230" w:type="dxa"/>
-            <w:vAlign w:val="top"/>
           </w:tcPr>
           <w:p>
             <w:r>
@@ -187,7 +141,6 @@
           <w:tcPr>
             <w:tcW w:w="4230" w:type="dxa"/>
             <w:gridSpan w:val="2"/>
-            <w:vAlign w:val="top"/>
           </w:tcPr>
           <w:p>
             <w:r>
@@ -198,27 +151,17 @@
       </w:tr>
       <w:tr>
         <w:tblPrEx>
-          <w:tblBorders>
-            <w:top w:val="single" w:color="auto" w:sz="4" w:space="0"/>
-            <w:left w:val="single" w:color="auto" w:sz="4" w:space="0"/>
-            <w:bottom w:val="single" w:color="auto" w:sz="4" w:space="0"/>
-            <w:right w:val="single" w:color="auto" w:sz="4" w:space="0"/>
-            <w:insideH w:val="single" w:color="auto" w:sz="4" w:space="0"/>
-            <w:insideV w:val="single" w:color="auto" w:sz="4" w:space="0"/>
-          </w:tblBorders>
-          <w:tblLayout w:type="fixed"/>
           <w:tblCellMar>
-            <w:left w:w="108" w:type="dxa"/>
-            <w:right w:w="108" w:type="dxa"/>
+            <w:top w:w="0" w:type="dxa"/>
+            <w:bottom w:w="0" w:type="dxa"/>
           </w:tblCellMar>
         </w:tblPrEx>
         <w:trPr>
-          <w:trHeight w:val="389" w:hRule="atLeast"/>
+          <w:trHeight w:val="389"/>
         </w:trPr>
         <w:tc>
           <w:tcPr>
             <w:tcW w:w="4230" w:type="dxa"/>
-            <w:vAlign w:val="top"/>
           </w:tcPr>
           <w:p>
             <w:r>
@@ -230,7 +173,6 @@
           <w:tcPr>
             <w:tcW w:w="4230" w:type="dxa"/>
             <w:gridSpan w:val="2"/>
-            <w:vAlign w:val="top"/>
           </w:tcPr>
           <w:p>
             <w:r>
@@ -241,28 +183,18 @@
       </w:tr>
       <w:tr>
         <w:tblPrEx>
-          <w:tblBorders>
-            <w:top w:val="single" w:color="auto" w:sz="4" w:space="0"/>
-            <w:left w:val="single" w:color="auto" w:sz="4" w:space="0"/>
-            <w:bottom w:val="single" w:color="auto" w:sz="4" w:space="0"/>
-            <w:right w:val="single" w:color="auto" w:sz="4" w:space="0"/>
-            <w:insideH w:val="single" w:color="auto" w:sz="4" w:space="0"/>
-            <w:insideV w:val="single" w:color="auto" w:sz="4" w:space="0"/>
-          </w:tblBorders>
-          <w:tblLayout w:type="fixed"/>
           <w:tblCellMar>
-            <w:left w:w="108" w:type="dxa"/>
-            <w:right w:w="108" w:type="dxa"/>
+            <w:top w:w="0" w:type="dxa"/>
+            <w:bottom w:w="0" w:type="dxa"/>
           </w:tblCellMar>
         </w:tblPrEx>
         <w:trPr>
-          <w:trHeight w:val="389" w:hRule="atLeast"/>
+          <w:trHeight w:val="389"/>
         </w:trPr>
         <w:tc>
           <w:tcPr>
             <w:tcW w:w="4230" w:type="dxa"/>
             <w:vMerge w:val="restart"/>
-            <w:vAlign w:val="top"/>
           </w:tcPr>
           <w:p>
             <w:r>
@@ -273,18 +205,19 @@
         <w:tc>
           <w:tcPr>
             <w:tcW w:w="2115" w:type="dxa"/>
-            <w:vAlign w:val="top"/>
-          </w:tcPr>
-          <w:p>
-            <w:r>
-              <w:t>1. Cashier types in customer’s cpr to start the sale.</w:t>
+          </w:tcPr>
+          <w:p>
+            <w:r>
+              <w:t xml:space="preserve">1. Cashier types in customer’s cpr to </w:t>
+            </w:r>
+            <w:r>
+              <w:t>start the sale.</w:t>
             </w:r>
           </w:p>
         </w:tc>
         <w:tc>
           <w:tcPr>
             <w:tcW w:w="2115" w:type="dxa"/>
-            <w:vAlign w:val="top"/>
           </w:tcPr>
           <w:p>
             <w:r>
@@ -295,36 +228,24 @@
       </w:tr>
       <w:tr>
         <w:tblPrEx>
-          <w:tblBorders>
-            <w:top w:val="single" w:color="auto" w:sz="4" w:space="0"/>
-            <w:left w:val="single" w:color="auto" w:sz="4" w:space="0"/>
-            <w:bottom w:val="single" w:color="auto" w:sz="4" w:space="0"/>
-            <w:right w:val="single" w:color="auto" w:sz="4" w:space="0"/>
-            <w:insideH w:val="single" w:color="auto" w:sz="4" w:space="0"/>
-            <w:insideV w:val="single" w:color="auto" w:sz="4" w:space="0"/>
-          </w:tblBorders>
-          <w:tblLayout w:type="fixed"/>
           <w:tblCellMar>
-            <w:left w:w="108" w:type="dxa"/>
-            <w:right w:w="108" w:type="dxa"/>
+            <w:top w:w="0" w:type="dxa"/>
+            <w:bottom w:w="0" w:type="dxa"/>
           </w:tblCellMar>
         </w:tblPrEx>
         <w:trPr>
-          <w:trHeight w:val="389" w:hRule="atLeast"/>
+          <w:trHeight w:val="389"/>
         </w:trPr>
         <w:tc>
           <w:tcPr>
             <w:tcW w:w="4230" w:type="dxa"/>
-            <w:vMerge w:val="continue"/>
-            <w:vAlign w:val="top"/>
+            <w:vMerge/>
           </w:tcPr>
           <w:p/>
         </w:tc>
         <w:tc>
           <w:tcPr>
             <w:tcW w:w="2115" w:type="dxa"/>
-            <w:textDirection w:val="lrTb"/>
-            <w:vAlign w:val="top"/>
           </w:tcPr>
           <w:p>
             <w:r>
@@ -336,81 +257,46 @@
         <w:tc>
           <w:tcPr>
             <w:tcW w:w="2115" w:type="dxa"/>
-            <w:vAlign w:val="top"/>
           </w:tcPr>
           <w:p>
             <w:r>
               <w:t xml:space="preserve">4. The system shows the price of each product purchased </w:t>
             </w:r>
             <w:r>
-              <w:rPr>
-                <w:lang w:val="en-US"/>
-              </w:rPr>
               <w:t>and</w:t>
             </w:r>
             <w:r>
-              <w:t xml:space="preserve"> the </w:t>
-            </w:r>
-            <w:r>
-              <w:rPr>
-                <w:lang w:val="en-US"/>
-              </w:rPr>
-              <w:t>total</w:t>
-            </w:r>
-            <w:bookmarkStart w:id="0" w:name="_GoBack"/>
-            <w:bookmarkEnd w:id="0"/>
-            <w:r>
-              <w:rPr>
-                <w:lang w:val="en-US"/>
-              </w:rPr>
-              <w:t xml:space="preserve"> amount up to that point. </w:t>
+              <w:t xml:space="preserve"> updates total amount</w:t>
+            </w:r>
+            <w:r>
+              <w:t xml:space="preserve">. </w:t>
             </w:r>
           </w:p>
         </w:tc>
       </w:tr>
       <w:tr>
         <w:tblPrEx>
-          <w:tblBorders>
-            <w:top w:val="single" w:color="auto" w:sz="4" w:space="0"/>
-            <w:left w:val="single" w:color="auto" w:sz="4" w:space="0"/>
-            <w:bottom w:val="single" w:color="auto" w:sz="4" w:space="0"/>
-            <w:right w:val="single" w:color="auto" w:sz="4" w:space="0"/>
-            <w:insideH w:val="single" w:color="auto" w:sz="4" w:space="0"/>
-            <w:insideV w:val="single" w:color="auto" w:sz="4" w:space="0"/>
-          </w:tblBorders>
-          <w:tblLayout w:type="fixed"/>
           <w:tblCellMar>
-            <w:left w:w="108" w:type="dxa"/>
-            <w:right w:w="108" w:type="dxa"/>
+            <w:top w:w="0" w:type="dxa"/>
+            <w:bottom w:w="0" w:type="dxa"/>
           </w:tblCellMar>
         </w:tblPrEx>
         <w:trPr>
-          <w:trHeight w:val="1066" w:hRule="atLeast"/>
+          <w:trHeight w:val="1066"/>
         </w:trPr>
         <w:tc>
           <w:tcPr>
             <w:tcW w:w="4230" w:type="dxa"/>
-            <w:vMerge w:val="continue"/>
-            <w:vAlign w:val="top"/>
+            <w:vMerge/>
           </w:tcPr>
           <w:p/>
         </w:tc>
         <w:tc>
           <w:tcPr>
             <w:tcW w:w="2115" w:type="dxa"/>
-            <w:textDirection w:val="lrTb"/>
-            <w:vAlign w:val="top"/>
-          </w:tcPr>
-          <w:p>
-            <w:pPr>
-              <w:rPr>
-                <w:lang w:val="en-US"/>
-              </w:rPr>
-            </w:pPr>
-            <w:r>
-              <w:rPr>
-                <w:lang w:val="en-US"/>
-              </w:rPr>
+          </w:tcPr>
+          <w:p>
+            <w:r>
               <w:t>5. Cashier clicks that all items were added</w:t>
             </w:r>
           </w:p>
@@ -418,18 +304,9 @@
         <w:tc>
           <w:tcPr>
             <w:tcW w:w="2115" w:type="dxa"/>
-            <w:vAlign w:val="top"/>
-          </w:tcPr>
-          <w:p>
-            <w:pPr>
-              <w:rPr>
-                <w:lang w:val="en-US"/>
-              </w:rPr>
-            </w:pPr>
-            <w:r>
-              <w:rPr>
-                <w:lang w:val="en-US"/>
-              </w:rPr>
+          </w:tcPr>
+          <w:p>
+            <w:r>
               <w:t>6. The system asks for the payment and delivery type</w:t>
             </w:r>
           </w:p>
@@ -437,67 +314,60 @@
       </w:tr>
       <w:tr>
         <w:tblPrEx>
-          <w:tblBorders>
-            <w:top w:val="single" w:color="auto" w:sz="4" w:space="0"/>
-            <w:left w:val="single" w:color="auto" w:sz="4" w:space="0"/>
-            <w:bottom w:val="single" w:color="auto" w:sz="4" w:space="0"/>
-            <w:right w:val="single" w:color="auto" w:sz="4" w:space="0"/>
-            <w:insideH w:val="single" w:color="auto" w:sz="4" w:space="0"/>
-            <w:insideV w:val="single" w:color="auto" w:sz="4" w:space="0"/>
-          </w:tblBorders>
-          <w:tblLayout w:type="fixed"/>
           <w:tblCellMar>
-            <w:left w:w="108" w:type="dxa"/>
-            <w:right w:w="108" w:type="dxa"/>
+            <w:top w:w="0" w:type="dxa"/>
+            <w:bottom w:w="0" w:type="dxa"/>
           </w:tblCellMar>
         </w:tblPrEx>
         <w:trPr>
-          <w:trHeight w:val="1066" w:hRule="atLeast"/>
+          <w:trHeight w:val="1066"/>
         </w:trPr>
         <w:tc>
           <w:tcPr>
             <w:tcW w:w="4230" w:type="dxa"/>
-            <w:vMerge w:val="continue"/>
-            <w:vAlign w:val="top"/>
+            <w:vMerge/>
           </w:tcPr>
           <w:p/>
         </w:tc>
         <w:tc>
           <w:tcPr>
             <w:tcW w:w="2115" w:type="dxa"/>
-            <w:vAlign w:val="top"/>
-          </w:tcPr>
-          <w:p>
-            <w:r>
-              <w:rPr>
-                <w:lang w:val="en-US"/>
-              </w:rPr>
+          </w:tcPr>
+          <w:p>
+            <w:r>
               <w:t>7</w:t>
             </w:r>
             <w:r>
               <w:t>.</w:t>
             </w:r>
             <w:r>
-              <w:rPr>
-                <w:lang w:val="en-US"/>
-              </w:rPr>
               <w:t xml:space="preserve"> </w:t>
             </w:r>
             <w:r>
-              <w:t xml:space="preserve">Cashier answers questions about the delivery and payment. </w:t>
+              <w:t>Cash</w:t>
+            </w:r>
+            <w:r>
+              <w:t>ier chooses</w:t>
+            </w:r>
+            <w:r>
+              <w:t xml:space="preserve"> the up-front payment option </w:t>
+            </w:r>
+            <w:bookmarkStart w:id="0" w:name="_GoBack"/>
+            <w:bookmarkEnd w:id="0"/>
+            <w:r>
+              <w:t>and receives cash from customer.</w:t>
+            </w:r>
+            <w:r>
+              <w:t xml:space="preserve"> </w:t>
             </w:r>
           </w:p>
         </w:tc>
         <w:tc>
           <w:tcPr>
             <w:tcW w:w="2115" w:type="dxa"/>
-            <w:vAlign w:val="top"/>
-          </w:tcPr>
-          <w:p>
-            <w:r>
-              <w:rPr>
-                <w:lang w:val="en-US"/>
-              </w:rPr>
+          </w:tcPr>
+          <w:p>
+            <w:r>
               <w:t>8</w:t>
             </w:r>
             <w:r>
@@ -508,31 +378,24 @@
       </w:tr>
       <w:tr>
         <w:tblPrEx>
-          <w:tblBorders>
-            <w:top w:val="single" w:color="auto" w:sz="4" w:space="0"/>
-            <w:left w:val="single" w:color="auto" w:sz="4" w:space="0"/>
-            <w:bottom w:val="single" w:color="auto" w:sz="4" w:space="0"/>
-            <w:right w:val="single" w:color="auto" w:sz="4" w:space="0"/>
-            <w:insideH w:val="single" w:color="auto" w:sz="4" w:space="0"/>
-            <w:insideV w:val="single" w:color="auto" w:sz="4" w:space="0"/>
-          </w:tblBorders>
-          <w:tblLayout w:type="fixed"/>
           <w:tblCellMar>
-            <w:left w:w="108" w:type="dxa"/>
-            <w:right w:w="108" w:type="dxa"/>
+            <w:top w:w="0" w:type="dxa"/>
+            <w:bottom w:w="0" w:type="dxa"/>
           </w:tblCellMar>
         </w:tblPrEx>
         <w:trPr>
-          <w:trHeight w:val="782" w:hRule="atLeast"/>
+          <w:trHeight w:val="782"/>
         </w:trPr>
         <w:tc>
           <w:tcPr>
             <w:tcW w:w="4230" w:type="dxa"/>
-            <w:vAlign w:val="top"/>
-          </w:tcPr>
-          <w:p>
-            <w:r>
-              <w:t>Alternative Flows</w:t>
+          </w:tcPr>
+          <w:p>
+            <w:r>
+              <w:t>Alternat</w:t>
+            </w:r>
+            <w:r>
+              <w:t>e Flows</w:t>
             </w:r>
           </w:p>
         </w:tc>
@@ -540,7 +403,6 @@
           <w:tcPr>
             <w:tcW w:w="4230" w:type="dxa"/>
             <w:gridSpan w:val="2"/>
-            <w:vAlign w:val="top"/>
           </w:tcPr>
           <w:p>
             <w:pPr>
@@ -563,9 +425,6 @@
               <w:spacing w:after="0" w:line="240" w:lineRule="auto"/>
             </w:pPr>
             <w:r>
-              <w:rPr>
-                <w:lang w:val="en-US"/>
-              </w:rPr>
               <w:t>7</w:t>
             </w:r>
             <w:r>
@@ -579,150 +438,239 @@
     <w:sectPr>
       <w:pgSz w:w="12247" w:h="15819"/>
       <w:pgMar w:top="1440" w:right="1797" w:bottom="1440" w:left="1797" w:header="708" w:footer="708" w:gutter="0"/>
-      <w:cols w:space="720" w:num="1"/>
-      <w:docGrid w:linePitch="287" w:charSpace="0"/>
+      <w:cols w:space="720"/>
+      <w:docGrid w:linePitch="287"/>
     </w:sectPr>
   </w:body>
 </w:document>
 </file>
 
 <file path=word/styles.xml><?xml version="1.0" encoding="utf-8"?>
-<w:styles xmlns:mc="http://schemas.openxmlformats.org/markup-compatibility/2006" xmlns:o="urn:schemas-microsoft-com:office:office" xmlns:r="http://schemas.openxmlformats.org/officeDocument/2006/relationships" xmlns:m="http://schemas.openxmlformats.org/officeDocument/2006/math" xmlns:v="urn:schemas-microsoft-com:vml" xmlns:w="http://schemas.openxmlformats.org/wordprocessingml/2006/main" xmlns:w14="http://schemas.microsoft.com/office/word/2010/wordml" xmlns:w10="urn:schemas-microsoft-com:office:word" xmlns:sl="http://schemas.openxmlformats.org/schemaLibrary/2006/main" mc:Ignorable="w14">
+<w:styles xmlns:mc="http://schemas.openxmlformats.org/markup-compatibility/2006" xmlns:r="http://schemas.openxmlformats.org/officeDocument/2006/relationships" xmlns:w="http://schemas.openxmlformats.org/wordprocessingml/2006/main" xmlns:w14="http://schemas.microsoft.com/office/word/2010/wordml" mc:Ignorable="w14">
   <w:docDefaults>
     <w:rPrDefault>
       <w:rPr>
-        <w:rFonts w:ascii="Times New Roman" w:hAnsi="Times New Roman" w:eastAsia="SimSun" w:cs="Times New Roman"/>
-        <w:lang w:val="en-US" w:eastAsia="zh-CN" w:bidi="ar-SA"/>
+        <w:rFonts w:ascii="Times New Roman" w:eastAsia="SimSun" w:hAnsi="Times New Roman" w:cs="Times New Roman"/>
+        <w:lang w:val="en-GB" w:eastAsia="en-GB" w:bidi="ar-SA"/>
       </w:rPr>
     </w:rPrDefault>
+    <w:pPrDefault/>
   </w:docDefaults>
-  <w:latentStyles w:count="156" w:defQFormat="0" w:defUnhideWhenUsed="1" w:defSemiHidden="1" w:defUIPriority="99" w:defLockedState="0">
-    <w:lsdException w:unhideWhenUsed="0" w:uiPriority="0" w:semiHidden="0" w:name="Normal"/>
-    <w:lsdException w:unhideWhenUsed="0" w:uiPriority="0" w:semiHidden="0" w:name="heading 1"/>
-    <w:lsdException w:unhideWhenUsed="0" w:uiPriority="0" w:semiHidden="0" w:name="heading 2"/>
-    <w:lsdException w:unhideWhenUsed="0" w:uiPriority="0" w:semiHidden="0" w:name="heading 3"/>
-    <w:lsdException w:unhideWhenUsed="0" w:uiPriority="0" w:semiHidden="0" w:name="heading 4"/>
-    <w:lsdException w:unhideWhenUsed="0" w:uiPriority="0" w:semiHidden="0" w:name="heading 5"/>
-    <w:lsdException w:unhideWhenUsed="0" w:uiPriority="0" w:semiHidden="0" w:name="heading 6"/>
-    <w:lsdException w:unhideWhenUsed="0" w:uiPriority="0" w:semiHidden="0" w:name="heading 7"/>
-    <w:lsdException w:unhideWhenUsed="0" w:uiPriority="0" w:semiHidden="0" w:name="heading 8"/>
-    <w:lsdException w:unhideWhenUsed="0" w:uiPriority="0" w:semiHidden="0" w:name="heading 9"/>
-    <w:lsdException w:unhideWhenUsed="0" w:uiPriority="0" w:name="index 1"/>
-    <w:lsdException w:unhideWhenUsed="0" w:uiPriority="0" w:name="index 2"/>
-    <w:lsdException w:unhideWhenUsed="0" w:uiPriority="0" w:name="index 3"/>
-    <w:lsdException w:unhideWhenUsed="0" w:uiPriority="0" w:name="index 4"/>
-    <w:lsdException w:unhideWhenUsed="0" w:uiPriority="0" w:name="index 5"/>
-    <w:lsdException w:unhideWhenUsed="0" w:uiPriority="0" w:name="index 6"/>
-    <w:lsdException w:unhideWhenUsed="0" w:uiPriority="0" w:name="index 7"/>
-    <w:lsdException w:unhideWhenUsed="0" w:uiPriority="0" w:name="index 8"/>
-    <w:lsdException w:unhideWhenUsed="0" w:uiPriority="0" w:name="index 9"/>
-    <w:lsdException w:unhideWhenUsed="0" w:uiPriority="0" w:name="toc 1"/>
-    <w:lsdException w:unhideWhenUsed="0" w:uiPriority="0" w:name="toc 2"/>
-    <w:lsdException w:unhideWhenUsed="0" w:uiPriority="0" w:name="toc 3"/>
-    <w:lsdException w:unhideWhenUsed="0" w:uiPriority="0" w:name="toc 4"/>
-    <w:lsdException w:unhideWhenUsed="0" w:uiPriority="0" w:name="toc 5"/>
-    <w:lsdException w:unhideWhenUsed="0" w:uiPriority="0" w:name="toc 6"/>
-    <w:lsdException w:unhideWhenUsed="0" w:uiPriority="0" w:name="toc 7"/>
-    <w:lsdException w:unhideWhenUsed="0" w:uiPriority="0" w:name="toc 8"/>
-    <w:lsdException w:unhideWhenUsed="0" w:uiPriority="0" w:name="toc 9"/>
-    <w:lsdException w:unhideWhenUsed="0" w:uiPriority="0" w:semiHidden="0" w:name="Normal Indent"/>
-    <w:lsdException w:unhideWhenUsed="0" w:uiPriority="0" w:name="footnote text"/>
-    <w:lsdException w:unhideWhenUsed="0" w:uiPriority="0" w:name="annotation text"/>
-    <w:lsdException w:unhideWhenUsed="0" w:uiPriority="0" w:semiHidden="0" w:name="header"/>
-    <w:lsdException w:unhideWhenUsed="0" w:uiPriority="0" w:semiHidden="0" w:name="footer"/>
-    <w:lsdException w:unhideWhenUsed="0" w:uiPriority="0" w:name="index heading"/>
-    <w:lsdException w:unhideWhenUsed="0" w:uiPriority="0" w:name="caption"/>
-    <w:lsdException w:unhideWhenUsed="0" w:uiPriority="0" w:name="table of figures"/>
-    <w:lsdException w:unhideWhenUsed="0" w:uiPriority="0" w:semiHidden="0" w:name="envelope address"/>
-    <w:lsdException w:unhideWhenUsed="0" w:uiPriority="0" w:semiHidden="0" w:name="envelope return"/>
-    <w:lsdException w:unhideWhenUsed="0" w:uiPriority="0" w:name="footnote reference"/>
-    <w:lsdException w:unhideWhenUsed="0" w:uiPriority="0" w:name="annotation reference"/>
-    <w:lsdException w:unhideWhenUsed="0" w:uiPriority="0" w:semiHidden="0" w:name="line number"/>
-    <w:lsdException w:unhideWhenUsed="0" w:uiPriority="0" w:semiHidden="0" w:name="page number"/>
-    <w:lsdException w:unhideWhenUsed="0" w:uiPriority="0" w:name="endnote reference"/>
-    <w:lsdException w:unhideWhenUsed="0" w:uiPriority="0" w:name="endnote text"/>
-    <w:lsdException w:unhideWhenUsed="0" w:uiPriority="0" w:name="table of authorities"/>
-    <w:lsdException w:unhideWhenUsed="0" w:uiPriority="0" w:name="macro"/>
-    <w:lsdException w:unhideWhenUsed="0" w:uiPriority="0" w:name="toa heading"/>
-    <w:lsdException w:unhideWhenUsed="0" w:uiPriority="0" w:semiHidden="0" w:name="List"/>
-    <w:lsdException w:unhideWhenUsed="0" w:uiPriority="0" w:semiHidden="0" w:name="List Bullet"/>
-    <w:lsdException w:unhideWhenUsed="0" w:uiPriority="0" w:semiHidden="0" w:name="List Number"/>
-    <w:lsdException w:unhideWhenUsed="0" w:uiPriority="0" w:semiHidden="0" w:name="List 2"/>
-    <w:lsdException w:unhideWhenUsed="0" w:uiPriority="0" w:semiHidden="0" w:name="List 3"/>
-    <w:lsdException w:unhideWhenUsed="0" w:uiPriority="0" w:semiHidden="0" w:name="List 4"/>
-    <w:lsdException w:unhideWhenUsed="0" w:uiPriority="0" w:semiHidden="0" w:name="List 5"/>
-    <w:lsdException w:unhideWhenUsed="0" w:uiPriority="0" w:semiHidden="0" w:name="List Bullet 2"/>
-    <w:lsdException w:unhideWhenUsed="0" w:uiPriority="0" w:semiHidden="0" w:name="List Bullet 3"/>
-    <w:lsdException w:unhideWhenUsed="0" w:uiPriority="0" w:semiHidden="0" w:name="List Bullet 4"/>
-    <w:lsdException w:unhideWhenUsed="0" w:uiPriority="0" w:semiHidden="0" w:name="List Bullet 5"/>
-    <w:lsdException w:unhideWhenUsed="0" w:uiPriority="0" w:semiHidden="0" w:name="List Number 2"/>
-    <w:lsdException w:unhideWhenUsed="0" w:uiPriority="0" w:semiHidden="0" w:name="List Number 3"/>
-    <w:lsdException w:unhideWhenUsed="0" w:uiPriority="0" w:semiHidden="0" w:name="List Number 4"/>
-    <w:lsdException w:unhideWhenUsed="0" w:uiPriority="0" w:semiHidden="0" w:name="List Number 5"/>
-    <w:lsdException w:unhideWhenUsed="0" w:uiPriority="0" w:semiHidden="0" w:name="Title"/>
-    <w:lsdException w:unhideWhenUsed="0" w:uiPriority="0" w:semiHidden="0" w:name="Closing"/>
-    <w:lsdException w:unhideWhenUsed="0" w:uiPriority="0" w:semiHidden="0" w:name="Signature"/>
-    <w:lsdException w:uiPriority="1" w:name="Default Paragraph Font"/>
-    <w:lsdException w:unhideWhenUsed="0" w:uiPriority="0" w:semiHidden="0" w:name="Body Text"/>
-    <w:lsdException w:unhideWhenUsed="0" w:uiPriority="0" w:semiHidden="0" w:name="Body Text Indent"/>
-    <w:lsdException w:unhideWhenUsed="0" w:uiPriority="0" w:semiHidden="0" w:name="List Continue"/>
-    <w:lsdException w:unhideWhenUsed="0" w:uiPriority="0" w:semiHidden="0" w:name="List Continue 2"/>
-    <w:lsdException w:unhideWhenUsed="0" w:uiPriority="0" w:semiHidden="0" w:name="List Continue 3"/>
-    <w:lsdException w:unhideWhenUsed="0" w:uiPriority="0" w:semiHidden="0" w:name="List Continue 4"/>
-    <w:lsdException w:unhideWhenUsed="0" w:uiPriority="0" w:semiHidden="0" w:name="List Continue 5"/>
-    <w:lsdException w:unhideWhenUsed="0" w:uiPriority="0" w:semiHidden="0" w:name="Message Header"/>
-    <w:lsdException w:unhideWhenUsed="0" w:uiPriority="0" w:semiHidden="0" w:name="Subtitle"/>
-    <w:lsdException w:unhideWhenUsed="0" w:uiPriority="0" w:semiHidden="0" w:name="Salutation"/>
-    <w:lsdException w:unhideWhenUsed="0" w:uiPriority="0" w:semiHidden="0" w:name="Date"/>
-    <w:lsdException w:unhideWhenUsed="0" w:uiPriority="0" w:semiHidden="0" w:name="Body Text First Indent"/>
-    <w:lsdException w:unhideWhenUsed="0" w:uiPriority="0" w:semiHidden="0" w:name="Body Text First Indent 2"/>
-    <w:lsdException w:unhideWhenUsed="0" w:uiPriority="0" w:semiHidden="0" w:name="Note Heading"/>
-    <w:lsdException w:unhideWhenUsed="0" w:uiPriority="0" w:semiHidden="0" w:name="Body Text 2"/>
-    <w:lsdException w:unhideWhenUsed="0" w:uiPriority="0" w:semiHidden="0" w:name="Body Text 3"/>
-    <w:lsdException w:unhideWhenUsed="0" w:uiPriority="0" w:semiHidden="0" w:name="Body Text Indent 2"/>
-    <w:lsdException w:unhideWhenUsed="0" w:uiPriority="0" w:semiHidden="0" w:name="Body Text Indent 3"/>
-    <w:lsdException w:unhideWhenUsed="0" w:uiPriority="0" w:semiHidden="0" w:name="Block Text"/>
-    <w:lsdException w:unhideWhenUsed="0" w:uiPriority="0" w:semiHidden="0" w:name="Hyperlink"/>
-    <w:lsdException w:unhideWhenUsed="0" w:uiPriority="0" w:semiHidden="0" w:name="FollowedHyperlink"/>
-    <w:lsdException w:unhideWhenUsed="0" w:uiPriority="0" w:semiHidden="0" w:name="Strong"/>
-    <w:lsdException w:unhideWhenUsed="0" w:uiPriority="0" w:semiHidden="0" w:name="Emphasis"/>
-    <w:lsdException w:unhideWhenUsed="0" w:uiPriority="0" w:name="Document Map"/>
-    <w:lsdException w:unhideWhenUsed="0" w:uiPriority="0" w:semiHidden="0" w:name="Plain Text"/>
-    <w:lsdException w:unhideWhenUsed="0" w:uiPriority="0" w:semiHidden="0" w:name="E-mail Signature"/>
-    <w:lsdException w:unhideWhenUsed="0" w:uiPriority="0" w:semiHidden="0" w:name="Normal (Web)"/>
-    <w:lsdException w:unhideWhenUsed="0" w:uiPriority="0" w:semiHidden="0" w:name="HTML Acronym"/>
-    <w:lsdException w:unhideWhenUsed="0" w:uiPriority="0" w:semiHidden="0" w:name="HTML Address"/>
-    <w:lsdException w:unhideWhenUsed="0" w:uiPriority="0" w:semiHidden="0" w:name="HTML Cite"/>
-    <w:lsdException w:unhideWhenUsed="0" w:uiPriority="0" w:semiHidden="0" w:name="HTML Code"/>
-    <w:lsdException w:unhideWhenUsed="0" w:uiPriority="0" w:semiHidden="0" w:name="HTML Definition"/>
-    <w:lsdException w:unhideWhenUsed="0" w:uiPriority="0" w:semiHidden="0" w:name="HTML Keyboard"/>
-    <w:lsdException w:unhideWhenUsed="0" w:uiPriority="0" w:semiHidden="0" w:name="HTML Preformatted"/>
-    <w:lsdException w:unhideWhenUsed="0" w:uiPriority="0" w:semiHidden="0" w:name="HTML Sample"/>
-    <w:lsdException w:unhideWhenUsed="0" w:uiPriority="0" w:semiHidden="0" w:name="HTML Typewriter"/>
-    <w:lsdException w:unhideWhenUsed="0" w:uiPriority="0" w:semiHidden="0" w:name="HTML Variable"/>
-    <w:lsdException w:unhideWhenUsed="0" w:uiPriority="0" w:name="annotation subject"/>
-    <w:lsdException w:unhideWhenUsed="0" w:uiPriority="0" w:name="Balloon Text"/>
+  <w:latentStyles w:defLockedState="0" w:defUIPriority="0" w:defSemiHidden="0" w:defUnhideWhenUsed="0" w:defQFormat="0" w:count="267">
+    <w:lsdException w:name="index 1" w:semiHidden="1"/>
+    <w:lsdException w:name="index 2" w:semiHidden="1"/>
+    <w:lsdException w:name="index 3" w:semiHidden="1"/>
+    <w:lsdException w:name="index 4" w:semiHidden="1"/>
+    <w:lsdException w:name="index 5" w:semiHidden="1"/>
+    <w:lsdException w:name="index 6" w:semiHidden="1"/>
+    <w:lsdException w:name="index 7" w:semiHidden="1"/>
+    <w:lsdException w:name="index 8" w:semiHidden="1"/>
+    <w:lsdException w:name="index 9" w:semiHidden="1"/>
+    <w:lsdException w:name="toc 1" w:semiHidden="1"/>
+    <w:lsdException w:name="toc 2" w:semiHidden="1"/>
+    <w:lsdException w:name="toc 3" w:semiHidden="1"/>
+    <w:lsdException w:name="toc 4" w:semiHidden="1"/>
+    <w:lsdException w:name="toc 5" w:semiHidden="1"/>
+    <w:lsdException w:name="toc 6" w:semiHidden="1"/>
+    <w:lsdException w:name="toc 7" w:semiHidden="1"/>
+    <w:lsdException w:name="toc 8" w:semiHidden="1"/>
+    <w:lsdException w:name="toc 9" w:semiHidden="1"/>
+    <w:lsdException w:name="footnote text" w:semiHidden="1"/>
+    <w:lsdException w:name="annotation text" w:semiHidden="1"/>
+    <w:lsdException w:name="index heading" w:semiHidden="1"/>
+    <w:lsdException w:name="caption" w:semiHidden="1"/>
+    <w:lsdException w:name="table of figures" w:semiHidden="1"/>
+    <w:lsdException w:name="footnote reference" w:semiHidden="1"/>
+    <w:lsdException w:name="annotation reference" w:semiHidden="1"/>
+    <w:lsdException w:name="endnote reference" w:semiHidden="1"/>
+    <w:lsdException w:name="endnote text" w:semiHidden="1"/>
+    <w:lsdException w:name="table of authorities" w:semiHidden="1"/>
+    <w:lsdException w:name="macro" w:semiHidden="1"/>
+    <w:lsdException w:name="toa heading" w:semiHidden="1"/>
+    <w:lsdException w:name="Default Paragraph Font" w:semiHidden="1" w:uiPriority="1" w:unhideWhenUsed="1"/>
+    <w:lsdException w:name="Document Map" w:semiHidden="1"/>
+    <w:lsdException w:name="HTML Top of Form" w:semiHidden="1" w:uiPriority="99" w:unhideWhenUsed="1"/>
+    <w:lsdException w:name="HTML Bottom of Form" w:semiHidden="1" w:uiPriority="99" w:unhideWhenUsed="1"/>
+    <w:lsdException w:name="Normal Table" w:semiHidden="1" w:uiPriority="99" w:unhideWhenUsed="1"/>
+    <w:lsdException w:name="annotation subject" w:semiHidden="1"/>
+    <w:lsdException w:name="No List" w:semiHidden="1" w:uiPriority="99" w:unhideWhenUsed="1"/>
+    <w:lsdException w:name="Outline List 1" w:semiHidden="1" w:uiPriority="99" w:unhideWhenUsed="1"/>
+    <w:lsdException w:name="Outline List 2" w:semiHidden="1" w:uiPriority="99" w:unhideWhenUsed="1"/>
+    <w:lsdException w:name="Outline List 3" w:semiHidden="1" w:uiPriority="99" w:unhideWhenUsed="1"/>
+    <w:lsdException w:name="Table Simple 1" w:semiHidden="1" w:uiPriority="99" w:unhideWhenUsed="1"/>
+    <w:lsdException w:name="Table Simple 2" w:semiHidden="1" w:uiPriority="99" w:unhideWhenUsed="1"/>
+    <w:lsdException w:name="Table Simple 3" w:semiHidden="1" w:uiPriority="99" w:unhideWhenUsed="1"/>
+    <w:lsdException w:name="Table Classic 1" w:semiHidden="1" w:uiPriority="99" w:unhideWhenUsed="1"/>
+    <w:lsdException w:name="Table Classic 2" w:semiHidden="1" w:uiPriority="99" w:unhideWhenUsed="1"/>
+    <w:lsdException w:name="Table Classic 3" w:semiHidden="1" w:uiPriority="99" w:unhideWhenUsed="1"/>
+    <w:lsdException w:name="Table Classic 4" w:semiHidden="1" w:uiPriority="99" w:unhideWhenUsed="1"/>
+    <w:lsdException w:name="Table Colorful 1" w:semiHidden="1" w:uiPriority="99" w:unhideWhenUsed="1"/>
+    <w:lsdException w:name="Table Colorful 2" w:semiHidden="1" w:uiPriority="99" w:unhideWhenUsed="1"/>
+    <w:lsdException w:name="Table Colorful 3" w:semiHidden="1" w:uiPriority="99" w:unhideWhenUsed="1"/>
+    <w:lsdException w:name="Table Columns 1" w:semiHidden="1" w:uiPriority="99" w:unhideWhenUsed="1"/>
+    <w:lsdException w:name="Table Columns 2" w:semiHidden="1" w:uiPriority="99" w:unhideWhenUsed="1"/>
+    <w:lsdException w:name="Table Columns 3" w:semiHidden="1" w:uiPriority="99" w:unhideWhenUsed="1"/>
+    <w:lsdException w:name="Table Columns 4" w:semiHidden="1" w:uiPriority="99" w:unhideWhenUsed="1"/>
+    <w:lsdException w:name="Table Columns 5" w:semiHidden="1" w:uiPriority="99" w:unhideWhenUsed="1"/>
+    <w:lsdException w:name="Table Grid 1" w:semiHidden="1" w:uiPriority="99" w:unhideWhenUsed="1"/>
+    <w:lsdException w:name="Table Grid 2" w:semiHidden="1" w:uiPriority="99" w:unhideWhenUsed="1"/>
+    <w:lsdException w:name="Table Grid 3" w:semiHidden="1" w:uiPriority="99" w:unhideWhenUsed="1"/>
+    <w:lsdException w:name="Table Grid 4" w:semiHidden="1" w:uiPriority="99" w:unhideWhenUsed="1"/>
+    <w:lsdException w:name="Table Grid 5" w:semiHidden="1" w:uiPriority="99" w:unhideWhenUsed="1"/>
+    <w:lsdException w:name="Table Grid 6" w:semiHidden="1" w:uiPriority="99" w:unhideWhenUsed="1"/>
+    <w:lsdException w:name="Table Grid 7" w:semiHidden="1" w:uiPriority="99" w:unhideWhenUsed="1"/>
+    <w:lsdException w:name="Table Grid 8" w:semiHidden="1" w:uiPriority="99" w:unhideWhenUsed="1"/>
+    <w:lsdException w:name="Table List 1" w:semiHidden="1" w:uiPriority="99" w:unhideWhenUsed="1"/>
+    <w:lsdException w:name="Table List 2" w:semiHidden="1" w:uiPriority="99" w:unhideWhenUsed="1"/>
+    <w:lsdException w:name="Table List 3" w:semiHidden="1" w:uiPriority="99" w:unhideWhenUsed="1"/>
+    <w:lsdException w:name="Table List 4" w:semiHidden="1" w:uiPriority="99" w:unhideWhenUsed="1"/>
+    <w:lsdException w:name="Table List 5" w:semiHidden="1" w:uiPriority="99" w:unhideWhenUsed="1"/>
+    <w:lsdException w:name="Table List 6" w:semiHidden="1" w:uiPriority="99" w:unhideWhenUsed="1"/>
+    <w:lsdException w:name="Table List 7" w:semiHidden="1" w:uiPriority="99" w:unhideWhenUsed="1"/>
+    <w:lsdException w:name="Table List 8" w:semiHidden="1" w:uiPriority="99" w:unhideWhenUsed="1"/>
+    <w:lsdException w:name="Table 3D effects 1" w:semiHidden="1" w:uiPriority="99" w:unhideWhenUsed="1"/>
+    <w:lsdException w:name="Table 3D effects 2" w:semiHidden="1" w:uiPriority="99" w:unhideWhenUsed="1"/>
+    <w:lsdException w:name="Table 3D effects 3" w:semiHidden="1" w:uiPriority="99" w:unhideWhenUsed="1"/>
+    <w:lsdException w:name="Table Contemporary" w:semiHidden="1" w:uiPriority="99" w:unhideWhenUsed="1"/>
+    <w:lsdException w:name="Table Elegant" w:semiHidden="1" w:uiPriority="99" w:unhideWhenUsed="1"/>
+    <w:lsdException w:name="Table Professional" w:semiHidden="1" w:uiPriority="99" w:unhideWhenUsed="1"/>
+    <w:lsdException w:name="Table Subtle 1" w:semiHidden="1" w:uiPriority="99" w:unhideWhenUsed="1"/>
+    <w:lsdException w:name="Table Subtle 2" w:semiHidden="1" w:uiPriority="99" w:unhideWhenUsed="1"/>
+    <w:lsdException w:name="Table Web 1" w:semiHidden="1" w:uiPriority="99" w:unhideWhenUsed="1"/>
+    <w:lsdException w:name="Table Web 2" w:semiHidden="1" w:uiPriority="99" w:unhideWhenUsed="1"/>
+    <w:lsdException w:name="Table Web 3" w:semiHidden="1" w:uiPriority="99" w:unhideWhenUsed="1"/>
+    <w:lsdException w:name="Balloon Text" w:semiHidden="1"/>
+    <w:lsdException w:name="Table Grid" w:semiHidden="1" w:uiPriority="99" w:unhideWhenUsed="1"/>
+    <w:lsdException w:name="Table Theme" w:semiHidden="1" w:uiPriority="99" w:unhideWhenUsed="1"/>
+    <w:lsdException w:name="Placeholder Text" w:semiHidden="1" w:uiPriority="99"/>
+    <w:lsdException w:name="No Spacing" w:uiPriority="1" w:qFormat="1"/>
+    <w:lsdException w:name="Light Shading" w:uiPriority="60"/>
+    <w:lsdException w:name="Light List" w:uiPriority="61"/>
+    <w:lsdException w:name="Light Grid" w:uiPriority="62"/>
+    <w:lsdException w:name="Medium Shading 1" w:uiPriority="63"/>
+    <w:lsdException w:name="Medium Shading 2" w:uiPriority="64"/>
+    <w:lsdException w:name="Medium List 1" w:uiPriority="65"/>
+    <w:lsdException w:name="Medium List 2" w:uiPriority="66"/>
+    <w:lsdException w:name="Medium Grid 1" w:uiPriority="67"/>
+    <w:lsdException w:name="Medium Grid 2" w:uiPriority="68"/>
+    <w:lsdException w:name="Medium Grid 3" w:uiPriority="69"/>
+    <w:lsdException w:name="Dark List" w:uiPriority="70"/>
+    <w:lsdException w:name="Colorful Shading" w:uiPriority="71"/>
+    <w:lsdException w:name="Colorful List" w:uiPriority="72"/>
+    <w:lsdException w:name="Colorful Grid" w:uiPriority="73"/>
+    <w:lsdException w:name="Light Shading Accent 1" w:uiPriority="60"/>
+    <w:lsdException w:name="Light List Accent 1" w:uiPriority="61"/>
+    <w:lsdException w:name="Light Grid Accent 1" w:uiPriority="62"/>
+    <w:lsdException w:name="Medium Shading 1 Accent 1" w:uiPriority="63"/>
+    <w:lsdException w:name="Medium Shading 2 Accent 1" w:uiPriority="64"/>
+    <w:lsdException w:name="Medium List 1 Accent 1" w:uiPriority="65"/>
+    <w:lsdException w:name="Revision" w:semiHidden="1" w:uiPriority="99"/>
+    <w:lsdException w:name="List Paragraph" w:uiPriority="34" w:qFormat="1"/>
+    <w:lsdException w:name="Quote" w:uiPriority="29" w:qFormat="1"/>
+    <w:lsdException w:name="Intense Quote" w:uiPriority="30" w:qFormat="1"/>
+    <w:lsdException w:name="Medium List 2 Accent 1" w:uiPriority="66"/>
+    <w:lsdException w:name="Medium Grid 1 Accent 1" w:uiPriority="67"/>
+    <w:lsdException w:name="Medium Grid 2 Accent 1" w:uiPriority="68"/>
+    <w:lsdException w:name="Medium Grid 3 Accent 1" w:uiPriority="69"/>
+    <w:lsdException w:name="Dark List Accent 1" w:uiPriority="70"/>
+    <w:lsdException w:name="Colorful Shading Accent 1" w:uiPriority="71"/>
+    <w:lsdException w:name="Colorful List Accent 1" w:uiPriority="72"/>
+    <w:lsdException w:name="Colorful Grid Accent 1" w:uiPriority="73"/>
+    <w:lsdException w:name="Light Shading Accent 2" w:uiPriority="60"/>
+    <w:lsdException w:name="Light List Accent 2" w:uiPriority="61"/>
+    <w:lsdException w:name="Light Grid Accent 2" w:uiPriority="62"/>
+    <w:lsdException w:name="Medium Shading 1 Accent 2" w:uiPriority="63"/>
+    <w:lsdException w:name="Medium Shading 2 Accent 2" w:uiPriority="64"/>
+    <w:lsdException w:name="Medium List 1 Accent 2" w:uiPriority="65"/>
+    <w:lsdException w:name="Medium List 2 Accent 2" w:uiPriority="66"/>
+    <w:lsdException w:name="Medium Grid 1 Accent 2" w:uiPriority="67"/>
+    <w:lsdException w:name="Medium Grid 2 Accent 2" w:uiPriority="68"/>
+    <w:lsdException w:name="Medium Grid 3 Accent 2" w:uiPriority="69"/>
+    <w:lsdException w:name="Dark List Accent 2" w:uiPriority="70"/>
+    <w:lsdException w:name="Colorful Shading Accent 2" w:uiPriority="71"/>
+    <w:lsdException w:name="Colorful List Accent 2" w:uiPriority="72"/>
+    <w:lsdException w:name="Colorful Grid Accent 2" w:uiPriority="73"/>
+    <w:lsdException w:name="Light Shading Accent 3" w:uiPriority="60"/>
+    <w:lsdException w:name="Light List Accent 3" w:uiPriority="61"/>
+    <w:lsdException w:name="Light Grid Accent 3" w:uiPriority="62"/>
+    <w:lsdException w:name="Medium Shading 1 Accent 3" w:uiPriority="63"/>
+    <w:lsdException w:name="Medium Shading 2 Accent 3" w:uiPriority="64"/>
+    <w:lsdException w:name="Medium List 1 Accent 3" w:uiPriority="65"/>
+    <w:lsdException w:name="Medium List 2 Accent 3" w:uiPriority="66"/>
+    <w:lsdException w:name="Medium Grid 1 Accent 3" w:uiPriority="67"/>
+    <w:lsdException w:name="Medium Grid 2 Accent 3" w:uiPriority="68"/>
+    <w:lsdException w:name="Medium Grid 3 Accent 3" w:uiPriority="69"/>
+    <w:lsdException w:name="Dark List Accent 3" w:uiPriority="70"/>
+    <w:lsdException w:name="Colorful Shading Accent 3" w:uiPriority="71"/>
+    <w:lsdException w:name="Colorful List Accent 3" w:uiPriority="72"/>
+    <w:lsdException w:name="Colorful Grid Accent 3" w:uiPriority="73"/>
+    <w:lsdException w:name="Light Shading Accent 4" w:uiPriority="60"/>
+    <w:lsdException w:name="Light List Accent 4" w:uiPriority="61"/>
+    <w:lsdException w:name="Light Grid Accent 4" w:uiPriority="62"/>
+    <w:lsdException w:name="Medium Shading 1 Accent 4" w:uiPriority="63"/>
+    <w:lsdException w:name="Medium Shading 2 Accent 4" w:uiPriority="64"/>
+    <w:lsdException w:name="Medium List 1 Accent 4" w:uiPriority="65"/>
+    <w:lsdException w:name="Medium List 2 Accent 4" w:uiPriority="66"/>
+    <w:lsdException w:name="Medium Grid 1 Accent 4" w:uiPriority="67"/>
+    <w:lsdException w:name="Medium Grid 2 Accent 4" w:uiPriority="68"/>
+    <w:lsdException w:name="Medium Grid 3 Accent 4" w:uiPriority="69"/>
+    <w:lsdException w:name="Dark List Accent 4" w:uiPriority="70"/>
+    <w:lsdException w:name="Colorful Shading Accent 4" w:uiPriority="71"/>
+    <w:lsdException w:name="Colorful List Accent 4" w:uiPriority="72"/>
+    <w:lsdException w:name="Colorful Grid Accent 4" w:uiPriority="73"/>
+    <w:lsdException w:name="Light Shading Accent 5" w:uiPriority="60"/>
+    <w:lsdException w:name="Light List Accent 5" w:uiPriority="61"/>
+    <w:lsdException w:name="Light Grid Accent 5" w:uiPriority="62"/>
+    <w:lsdException w:name="Medium Shading 1 Accent 5" w:uiPriority="63"/>
+    <w:lsdException w:name="Medium Shading 2 Accent 5" w:uiPriority="64"/>
+    <w:lsdException w:name="Medium List 1 Accent 5" w:uiPriority="65"/>
+    <w:lsdException w:name="Medium List 2 Accent 5" w:uiPriority="66"/>
+    <w:lsdException w:name="Medium Grid 1 Accent 5" w:uiPriority="67"/>
+    <w:lsdException w:name="Medium Grid 2 Accent 5" w:uiPriority="68"/>
+    <w:lsdException w:name="Medium Grid 3 Accent 5" w:uiPriority="69"/>
+    <w:lsdException w:name="Dark List Accent 5" w:uiPriority="70"/>
+    <w:lsdException w:name="Colorful Shading Accent 5" w:uiPriority="71"/>
+    <w:lsdException w:name="Colorful List Accent 5" w:uiPriority="72"/>
+    <w:lsdException w:name="Colorful Grid Accent 5" w:uiPriority="73"/>
+    <w:lsdException w:name="Light Shading Accent 6" w:uiPriority="60"/>
+    <w:lsdException w:name="Light List Accent 6" w:uiPriority="61"/>
+    <w:lsdException w:name="Light Grid Accent 6" w:uiPriority="62"/>
+    <w:lsdException w:name="Medium Shading 1 Accent 6" w:uiPriority="63"/>
+    <w:lsdException w:name="Medium Shading 2 Accent 6" w:uiPriority="64"/>
+    <w:lsdException w:name="Medium List 1 Accent 6" w:uiPriority="65"/>
+    <w:lsdException w:name="Medium List 2 Accent 6" w:uiPriority="66"/>
+    <w:lsdException w:name="Medium Grid 1 Accent 6" w:uiPriority="67"/>
+    <w:lsdException w:name="Medium Grid 2 Accent 6" w:uiPriority="68"/>
+    <w:lsdException w:name="Medium Grid 3 Accent 6" w:uiPriority="69"/>
+    <w:lsdException w:name="Dark List Accent 6" w:uiPriority="70"/>
+    <w:lsdException w:name="Colorful Shading Accent 6" w:uiPriority="71"/>
+    <w:lsdException w:name="Colorful List Accent 6" w:uiPriority="72"/>
+    <w:lsdException w:name="Colorful Grid Accent 6" w:uiPriority="73"/>
+    <w:lsdException w:name="Subtle Emphasis" w:uiPriority="19" w:qFormat="1"/>
+    <w:lsdException w:name="Intense Emphasis" w:uiPriority="21" w:qFormat="1"/>
+    <w:lsdException w:name="Subtle Reference" w:uiPriority="31" w:qFormat="1"/>
+    <w:lsdException w:name="Intense Reference" w:uiPriority="32" w:qFormat="1"/>
+    <w:lsdException w:name="Book Title" w:uiPriority="33" w:qFormat="1"/>
+    <w:lsdException w:name="Bibliography" w:semiHidden="1" w:uiPriority="37" w:unhideWhenUsed="1"/>
+    <w:lsdException w:name="TOC Heading" w:semiHidden="1" w:uiPriority="39" w:unhideWhenUsed="1" w:qFormat="1"/>
   </w:latentStyles>
-  <w:style w:type="paragraph" w:default="1" w:styleId="1">
+  <w:style w:type="paragraph" w:default="1" w:styleId="Normal">
     <w:name w:val="Normal"/>
-    <w:uiPriority w:val="0"/>
     <w:pPr>
       <w:widowControl w:val="0"/>
       <w:spacing w:after="200" w:line="276" w:lineRule="auto"/>
       <w:jc w:val="both"/>
     </w:pPr>
     <w:rPr>
-      <w:rFonts w:ascii="Times New Roman" w:hAnsi="Times New Roman" w:eastAsia="SimSun" w:cs="Times New Roman"/>
       <w:kern w:val="2"/>
       <w:sz w:val="21"/>
-      <w:lang w:val="en-US" w:eastAsia="zh-CN" w:bidi="ar-SA"/>
+      <w:lang w:val="en-US" w:eastAsia="zh-CN"/>
     </w:rPr>
   </w:style>
-  <w:style w:type="paragraph" w:styleId="2">
+  <w:style w:type="paragraph" w:styleId="Heading1">
     <w:name w:val="heading 1"/>
-    <w:basedOn w:val="1"/>
-    <w:next w:val="1"/>
-    <w:uiPriority w:val="0"/>
+    <w:basedOn w:val="Normal"/>
+    <w:next w:val="Normal"/>
     <w:pPr>
       <w:keepNext/>
       <w:keepLines/>
@@ -736,11 +684,10 @@
       <w:sz w:val="32"/>
     </w:rPr>
   </w:style>
-  <w:style w:type="paragraph" w:styleId="3">
+  <w:style w:type="paragraph" w:styleId="Heading2">
     <w:name w:val="heading 2"/>
-    <w:basedOn w:val="1"/>
-    <w:next w:val="1"/>
-    <w:uiPriority w:val="0"/>
+    <w:basedOn w:val="Normal"/>
+    <w:next w:val="Normal"/>
     <w:pPr>
       <w:keepNext/>
       <w:keepLines/>
@@ -754,11 +701,10 @@
       <w:sz w:val="28"/>
     </w:rPr>
   </w:style>
-  <w:style w:type="paragraph" w:styleId="4">
+  <w:style w:type="paragraph" w:styleId="Heading3">
     <w:name w:val="heading 3"/>
-    <w:basedOn w:val="1"/>
-    <w:next w:val="1"/>
-    <w:uiPriority w:val="0"/>
+    <w:basedOn w:val="Normal"/>
+    <w:next w:val="Normal"/>
     <w:pPr>
       <w:keepNext/>
       <w:keepLines/>
@@ -771,11 +717,10 @@
       <w:sz w:val="26"/>
     </w:rPr>
   </w:style>
-  <w:style w:type="paragraph" w:styleId="5">
+  <w:style w:type="paragraph" w:styleId="Heading4">
     <w:name w:val="heading 4"/>
-    <w:basedOn w:val="1"/>
-    <w:next w:val="1"/>
-    <w:uiPriority w:val="0"/>
+    <w:basedOn w:val="Normal"/>
+    <w:next w:val="Normal"/>
     <w:pPr>
       <w:keepNext/>
       <w:keepLines/>
@@ -787,11 +732,10 @@
       <w:sz w:val="28"/>
     </w:rPr>
   </w:style>
-  <w:style w:type="paragraph" w:styleId="6">
+  <w:style w:type="paragraph" w:styleId="Heading5">
     <w:name w:val="heading 5"/>
-    <w:basedOn w:val="1"/>
-    <w:next w:val="1"/>
-    <w:uiPriority w:val="0"/>
+    <w:basedOn w:val="Normal"/>
+    <w:next w:val="Normal"/>
     <w:pPr>
       <w:keepNext/>
       <w:keepLines/>
@@ -804,11 +748,10 @@
       <w:sz w:val="26"/>
     </w:rPr>
   </w:style>
-  <w:style w:type="paragraph" w:styleId="7">
+  <w:style w:type="paragraph" w:styleId="Heading6">
     <w:name w:val="heading 6"/>
-    <w:basedOn w:val="1"/>
-    <w:next w:val="1"/>
-    <w:uiPriority w:val="0"/>
+    <w:basedOn w:val="Normal"/>
+    <w:next w:val="Normal"/>
     <w:pPr>
       <w:keepNext/>
       <w:keepLines/>
@@ -820,11 +763,10 @@
       <w:sz w:val="22"/>
     </w:rPr>
   </w:style>
-  <w:style w:type="paragraph" w:styleId="8">
+  <w:style w:type="paragraph" w:styleId="Heading7">
     <w:name w:val="heading 7"/>
-    <w:basedOn w:val="1"/>
-    <w:next w:val="1"/>
-    <w:uiPriority w:val="0"/>
+    <w:basedOn w:val="Normal"/>
+    <w:next w:val="Normal"/>
     <w:pPr>
       <w:keepNext/>
       <w:keepLines/>
@@ -835,11 +777,10 @@
       <w:sz w:val="24"/>
     </w:rPr>
   </w:style>
-  <w:style w:type="paragraph" w:styleId="9">
+  <w:style w:type="paragraph" w:styleId="Heading8">
     <w:name w:val="heading 8"/>
-    <w:basedOn w:val="1"/>
-    <w:next w:val="1"/>
-    <w:uiPriority w:val="0"/>
+    <w:basedOn w:val="Normal"/>
+    <w:next w:val="Normal"/>
     <w:pPr>
       <w:keepNext/>
       <w:keepLines/>
@@ -851,11 +792,10 @@
       <w:sz w:val="24"/>
     </w:rPr>
   </w:style>
-  <w:style w:type="paragraph" w:styleId="10">
+  <w:style w:type="paragraph" w:styleId="Heading9">
     <w:name w:val="heading 9"/>
-    <w:basedOn w:val="1"/>
-    <w:next w:val="1"/>
-    <w:uiPriority w:val="0"/>
+    <w:basedOn w:val="Normal"/>
+    <w:next w:val="Normal"/>
     <w:pPr>
       <w:keepNext/>
       <w:keepLines/>
@@ -867,16 +807,36 @@
       <w:sz w:val="22"/>
     </w:rPr>
   </w:style>
-  <w:style w:type="character" w:default="1" w:styleId="13">
+  <w:style w:type="character" w:default="1" w:styleId="DefaultParagraphFont">
     <w:name w:val="Default Paragraph Font"/>
+    <w:uiPriority w:val="1"/>
     <w:semiHidden/>
     <w:unhideWhenUsed/>
-    <w:uiPriority w:val="1"/>
-  </w:style>
-  <w:style w:type="paragraph" w:styleId="11">
+  </w:style>
+  <w:style w:type="table" w:default="1" w:styleId="TableNormal">
+    <w:name w:val="Normal Table"/>
+    <w:uiPriority w:val="99"/>
+    <w:semiHidden/>
+    <w:unhideWhenUsed/>
+    <w:tblPr>
+      <w:tblInd w:w="0" w:type="dxa"/>
+      <w:tblCellMar>
+        <w:top w:w="0" w:type="dxa"/>
+        <w:left w:w="108" w:type="dxa"/>
+        <w:bottom w:w="0" w:type="dxa"/>
+        <w:right w:w="108" w:type="dxa"/>
+      </w:tblCellMar>
+    </w:tblPr>
+  </w:style>
+  <w:style w:type="numbering" w:default="1" w:styleId="NoList">
+    <w:name w:val="No List"/>
+    <w:uiPriority w:val="99"/>
+    <w:semiHidden/>
+    <w:unhideWhenUsed/>
+  </w:style>
+  <w:style w:type="paragraph" w:styleId="Footer">
     <w:name w:val="footer"/>
-    <w:basedOn w:val="1"/>
-    <w:uiPriority w:val="0"/>
+    <w:basedOn w:val="Normal"/>
     <w:pPr>
       <w:tabs>
         <w:tab w:val="center" w:pos="4153"/>
@@ -890,10 +850,9 @@
       <w:szCs w:val="18"/>
     </w:rPr>
   </w:style>
-  <w:style w:type="paragraph" w:styleId="12">
+  <w:style w:type="paragraph" w:styleId="Header">
     <w:name w:val="header"/>
-    <w:basedOn w:val="1"/>
-    <w:uiPriority w:val="0"/>
+    <w:basedOn w:val="Normal"/>
     <w:pPr>
       <w:tabs>
         <w:tab w:val="center" w:pos="4153"/>
@@ -905,6 +864,196 @@
       <w:sz w:val="18"/>
       <w:szCs w:val="18"/>
     </w:rPr>
+  </w:style>
+</w:styles>
+</file>
+
+<file path=word/stylesWithEffects.xml><?xml version="1.0" encoding="utf-8"?>
+<w:styles xmlns:wpc="http://schemas.microsoft.com/office/word/2010/wordprocessingCanvas" xmlns:mc="http://schemas.openxmlformats.org/markup-compatibility/2006" xmlns:o="urn:schemas-microsoft-com:office:office" xmlns:r="http://schemas.openxmlformats.org/officeDocument/2006/relationships" xmlns:m="http://schemas.openxmlformats.org/officeDocument/2006/math" xmlns:v="urn:schemas-microsoft-com:vml" xmlns:wp14="http://schemas.microsoft.com/office/word/2010/wordprocessingDrawing" xmlns:wp="http://schemas.openxmlformats.org/drawingml/2006/wordprocessingDrawing" xmlns:w10="urn:schemas-microsoft-com:office:word" xmlns:w="http://schemas.openxmlformats.org/wordprocessingml/2006/main" xmlns:w14="http://schemas.microsoft.com/office/word/2010/wordml" xmlns:wpg="http://schemas.microsoft.com/office/word/2010/wordprocessingGroup" xmlns:wpi="http://schemas.microsoft.com/office/word/2010/wordprocessingInk" xmlns:wne="http://schemas.microsoft.com/office/word/2006/wordml" xmlns:wps="http://schemas.microsoft.com/office/word/2010/wordprocessingShape" mc:Ignorable="w14 wp14">
+  <w:docDefaults>
+    <w:rPrDefault>
+      <w:rPr>
+        <w:rFonts w:asciiTheme="minorHAnsi" w:eastAsiaTheme="minorEastAsia" w:hAnsiTheme="minorHAnsi" w:cstheme="minorBidi"/>
+        <w:sz w:val="22"/>
+        <w:szCs w:val="22"/>
+        <w:lang w:val="en-GB" w:eastAsia="en-GB" w:bidi="ar-SA"/>
+      </w:rPr>
+    </w:rPrDefault>
+    <w:pPrDefault>
+      <w:pPr>
+        <w:spacing w:after="200" w:line="276" w:lineRule="auto"/>
+      </w:pPr>
+    </w:pPrDefault>
+  </w:docDefaults>
+  <w:latentStyles w:defLockedState="0" w:defUIPriority="99" w:defSemiHidden="1" w:defUnhideWhenUsed="1" w:defQFormat="0" w:count="267">
+    <w:lsdException w:name="Normal" w:semiHidden="0" w:uiPriority="0" w:unhideWhenUsed="0" w:qFormat="1"/>
+    <w:lsdException w:name="heading 1" w:semiHidden="0" w:uiPriority="9" w:unhideWhenUsed="0" w:qFormat="1"/>
+    <w:lsdException w:name="heading 2" w:uiPriority="9" w:qFormat="1"/>
+    <w:lsdException w:name="heading 3" w:uiPriority="9" w:qFormat="1"/>
+    <w:lsdException w:name="heading 4" w:uiPriority="9" w:qFormat="1"/>
+    <w:lsdException w:name="heading 5" w:uiPriority="9" w:qFormat="1"/>
+    <w:lsdException w:name="heading 6" w:uiPriority="9" w:qFormat="1"/>
+    <w:lsdException w:name="heading 7" w:uiPriority="9" w:qFormat="1"/>
+    <w:lsdException w:name="heading 8" w:uiPriority="9" w:qFormat="1"/>
+    <w:lsdException w:name="heading 9" w:uiPriority="9" w:qFormat="1"/>
+    <w:lsdException w:name="toc 1" w:uiPriority="39"/>
+    <w:lsdException w:name="toc 2" w:uiPriority="39"/>
+    <w:lsdException w:name="toc 3" w:uiPriority="39"/>
+    <w:lsdException w:name="toc 4" w:uiPriority="39"/>
+    <w:lsdException w:name="toc 5" w:uiPriority="39"/>
+    <w:lsdException w:name="toc 6" w:uiPriority="39"/>
+    <w:lsdException w:name="toc 7" w:uiPriority="39"/>
+    <w:lsdException w:name="toc 8" w:uiPriority="39"/>
+    <w:lsdException w:name="toc 9" w:uiPriority="39"/>
+    <w:lsdException w:name="caption" w:uiPriority="35" w:qFormat="1"/>
+    <w:lsdException w:name="Title" w:semiHidden="0" w:uiPriority="10" w:unhideWhenUsed="0" w:qFormat="1"/>
+    <w:lsdException w:name="Default Paragraph Font" w:uiPriority="1"/>
+    <w:lsdException w:name="Subtitle" w:semiHidden="0" w:uiPriority="11" w:unhideWhenUsed="0" w:qFormat="1"/>
+    <w:lsdException w:name="Strong" w:semiHidden="0" w:uiPriority="22" w:unhideWhenUsed="0" w:qFormat="1"/>
+    <w:lsdException w:name="Emphasis" w:semiHidden="0" w:uiPriority="20" w:unhideWhenUsed="0" w:qFormat="1"/>
+    <w:lsdException w:name="Table Grid" w:semiHidden="0" w:uiPriority="59" w:unhideWhenUsed="0"/>
+    <w:lsdException w:name="Placeholder Text" w:unhideWhenUsed="0"/>
+    <w:lsdException w:name="No Spacing" w:semiHidden="0" w:uiPriority="1" w:unhideWhenUsed="0" w:qFormat="1"/>
+    <w:lsdException w:name="Light Shading" w:semiHidden="0" w:uiPriority="60" w:unhideWhenUsed="0"/>
+    <w:lsdException w:name="Light List" w:semiHidden="0" w:uiPriority="61" w:unhideWhenUsed="0"/>
+    <w:lsdException w:name="Light Grid" w:semiHidden="0" w:uiPriority="62" w:unhideWhenUsed="0"/>
+    <w:lsdException w:name="Medium Shading 1" w:semiHidden="0" w:uiPriority="63" w:unhideWhenUsed="0"/>
+    <w:lsdException w:name="Medium Shading 2" w:semiHidden="0" w:uiPriority="64" w:unhideWhenUsed="0"/>
+    <w:lsdException w:name="Medium List 1" w:semiHidden="0" w:uiPriority="65" w:unhideWhenUsed="0"/>
+    <w:lsdException w:name="Medium List 2" w:semiHidden="0" w:uiPriority="66" w:unhideWhenUsed="0"/>
+    <w:lsdException w:name="Medium Grid 1" w:semiHidden="0" w:uiPriority="67" w:unhideWhenUsed="0"/>
+    <w:lsdException w:name="Medium Grid 2" w:semiHidden="0" w:uiPriority="68" w:unhideWhenUsed="0"/>
+    <w:lsdException w:name="Medium Grid 3" w:semiHidden="0" w:uiPriority="69" w:unhideWhenUsed="0"/>
+    <w:lsdException w:name="Dark List" w:semiHidden="0" w:uiPriority="70" w:unhideWhenUsed="0"/>
+    <w:lsdException w:name="Colorful Shading" w:semiHidden="0" w:uiPriority="71" w:unhideWhenUsed="0"/>
+    <w:lsdException w:name="Colorful List" w:semiHidden="0" w:uiPriority="72" w:unhideWhenUsed="0"/>
+    <w:lsdException w:name="Colorful Grid" w:semiHidden="0" w:uiPriority="73" w:unhideWhenUsed="0"/>
+    <w:lsdException w:name="Light Shading Accent 1" w:semiHidden="0" w:uiPriority="60" w:unhideWhenUsed="0"/>
+    <w:lsdException w:name="Light List Accent 1" w:semiHidden="0" w:uiPriority="61" w:unhideWhenUsed="0"/>
+    <w:lsdException w:name="Light Grid Accent 1" w:semiHidden="0" w:uiPriority="62" w:unhideWhenUsed="0"/>
+    <w:lsdException w:name="Medium Shading 1 Accent 1" w:semiHidden="0" w:uiPriority="63" w:unhideWhenUsed="0"/>
+    <w:lsdException w:name="Medium Shading 2 Accent 1" w:semiHidden="0" w:uiPriority="64" w:unhideWhenUsed="0"/>
+    <w:lsdException w:name="Medium List 1 Accent 1" w:semiHidden="0" w:uiPriority="65" w:unhideWhenUsed="0"/>
+    <w:lsdException w:name="Revision" w:unhideWhenUsed="0"/>
+    <w:lsdException w:name="List Paragraph" w:semiHidden="0" w:uiPriority="34" w:unhideWhenUsed="0" w:qFormat="1"/>
+    <w:lsdException w:name="Quote" w:semiHidden="0" w:uiPriority="29" w:unhideWhenUsed="0" w:qFormat="1"/>
+    <w:lsdException w:name="Intense Quote" w:semiHidden="0" w:uiPriority="30" w:unhideWhenUsed="0" w:qFormat="1"/>
+    <w:lsdException w:name="Medium List 2 Accent 1" w:semiHidden="0" w:uiPriority="66" w:unhideWhenUsed="0"/>
+    <w:lsdException w:name="Medium Grid 1 Accent 1" w:semiHidden="0" w:uiPriority="67" w:unhideWhenUsed="0"/>
+    <w:lsdException w:name="Medium Grid 2 Accent 1" w:semiHidden="0" w:uiPriority="68" w:unhideWhenUsed="0"/>
+    <w:lsdException w:name="Medium Grid 3 Accent 1" w:semiHidden="0" w:uiPriority="69" w:unhideWhenUsed="0"/>
+    <w:lsdException w:name="Dark List Accent 1" w:semiHidden="0" w:uiPriority="70" w:unhideWhenUsed="0"/>
+    <w:lsdException w:name="Colorful Shading Accent 1" w:semiHidden="0" w:uiPriority="71" w:unhideWhenUsed="0"/>
+    <w:lsdException w:name="Colorful List Accent 1" w:semiHidden="0" w:uiPriority="72" w:unhideWhenUsed="0"/>
+    <w:lsdException w:name="Colorful Grid Accent 1" w:semiHidden="0" w:uiPriority="73" w:unhideWhenUsed="0"/>
+    <w:lsdException w:name="Light Shading Accent 2" w:semiHidden="0" w:uiPriority="60" w:unhideWhenUsed="0"/>
+    <w:lsdException w:name="Light List Accent 2" w:semiHidden="0" w:uiPriority="61" w:unhideWhenUsed="0"/>
+    <w:lsdException w:name="Light Grid Accent 2" w:semiHidden="0" w:uiPriority="62" w:unhideWhenUsed="0"/>
+    <w:lsdException w:name="Medium Shading 1 Accent 2" w:semiHidden="0" w:uiPriority="63" w:unhideWhenUsed="0"/>
+    <w:lsdException w:name="Medium Shading 2 Accent 2" w:semiHidden="0" w:uiPriority="64" w:unhideWhenUsed="0"/>
+    <w:lsdException w:name="Medium List 1 Accent 2" w:semiHidden="0" w:uiPriority="65" w:unhideWhenUsed="0"/>
+    <w:lsdException w:name="Medium List 2 Accent 2" w:semiHidden="0" w:uiPriority="66" w:unhideWhenUsed="0"/>
+    <w:lsdException w:name="Medium Grid 1 Accent 2" w:semiHidden="0" w:uiPriority="67" w:unhideWhenUsed="0"/>
+    <w:lsdException w:name="Medium Grid 2 Accent 2" w:semiHidden="0" w:uiPriority="68" w:unhideWhenUsed="0"/>
+    <w:lsdException w:name="Medium Grid 3 Accent 2" w:semiHidden="0" w:uiPriority="69" w:unhideWhenUsed="0"/>
+    <w:lsdException w:name="Dark List Accent 2" w:semiHidden="0" w:uiPriority="70" w:unhideWhenUsed="0"/>
+    <w:lsdException w:name="Colorful Shading Accent 2" w:semiHidden="0" w:uiPriority="71" w:unhideWhenUsed="0"/>
+    <w:lsdException w:name="Colorful List Accent 2" w:semiHidden="0" w:uiPriority="72" w:unhideWhenUsed="0"/>
+    <w:lsdException w:name="Colorful Grid Accent 2" w:semiHidden="0" w:uiPriority="73" w:unhideWhenUsed="0"/>
+    <w:lsdException w:name="Light Shading Accent 3" w:semiHidden="0" w:uiPriority="60" w:unhideWhenUsed="0"/>
+    <w:lsdException w:name="Light List Accent 3" w:semiHidden="0" w:uiPriority="61" w:unhideWhenUsed="0"/>
+    <w:lsdException w:name="Light Grid Accent 3" w:semiHidden="0" w:uiPriority="62" w:unhideWhenUsed="0"/>
+    <w:lsdException w:name="Medium Shading 1 Accent 3" w:semiHidden="0" w:uiPriority="63" w:unhideWhenUsed="0"/>
+    <w:lsdException w:name="Medium Shading 2 Accent 3" w:semiHidden="0" w:uiPriority="64" w:unhideWhenUsed="0"/>
+    <w:lsdException w:name="Medium List 1 Accent 3" w:semiHidden="0" w:uiPriority="65" w:unhideWhenUsed="0"/>
+    <w:lsdException w:name="Medium List 2 Accent 3" w:semiHidden="0" w:uiPriority="66" w:unhideWhenUsed="0"/>
+    <w:lsdException w:name="Medium Grid 1 Accent 3" w:semiHidden="0" w:uiPriority="67" w:unhideWhenUsed="0"/>
+    <w:lsdException w:name="Medium Grid 2 Accent 3" w:semiHidden="0" w:uiPriority="68" w:unhideWhenUsed="0"/>
+    <w:lsdException w:name="Medium Grid 3 Accent 3" w:semiHidden="0" w:uiPriority="69" w:unhideWhenUsed="0"/>
+    <w:lsdException w:name="Dark List Accent 3" w:semiHidden="0" w:uiPriority="70" w:unhideWhenUsed="0"/>
+    <w:lsdException w:name="Colorful Shading Accent 3" w:semiHidden="0" w:uiPriority="71" w:unhideWhenUsed="0"/>
+    <w:lsdException w:name="Colorful List Accent 3" w:semiHidden="0" w:uiPriority="72" w:unhideWhenUsed="0"/>
+    <w:lsdException w:name="Colorful Grid Accent 3" w:semiHidden="0" w:uiPriority="73" w:unhideWhenUsed="0"/>
+    <w:lsdException w:name="Light Shading Accent 4" w:semiHidden="0" w:uiPriority="60" w:unhideWhenUsed="0"/>
+    <w:lsdException w:name="Light List Accent 4" w:semiHidden="0" w:uiPriority="61" w:unhideWhenUsed="0"/>
+    <w:lsdException w:name="Light Grid Accent 4" w:semiHidden="0" w:uiPriority="62" w:unhideWhenUsed="0"/>
+    <w:lsdException w:name="Medium Shading 1 Accent 4" w:semiHidden="0" w:uiPriority="63" w:unhideWhenUsed="0"/>
+    <w:lsdException w:name="Medium Shading 2 Accent 4" w:semiHidden="0" w:uiPriority="64" w:unhideWhenUsed="0"/>
+    <w:lsdException w:name="Medium List 1 Accent 4" w:semiHidden="0" w:uiPriority="65" w:unhideWhenUsed="0"/>
+    <w:lsdException w:name="Medium List 2 Accent 4" w:semiHidden="0" w:uiPriority="66" w:unhideWhenUsed="0"/>
+    <w:lsdException w:name="Medium Grid 1 Accent 4" w:semiHidden="0" w:uiPriority="67" w:unhideWhenUsed="0"/>
+    <w:lsdException w:name="Medium Grid 2 Accent 4" w:semiHidden="0" w:uiPriority="68" w:unhideWhenUsed="0"/>
+    <w:lsdException w:name="Medium Grid 3 Accent 4" w:semiHidden="0" w:uiPriority="69" w:unhideWhenUsed="0"/>
+    <w:lsdException w:name="Dark List Accent 4" w:semiHidden="0" w:uiPriority="70" w:unhideWhenUsed="0"/>
+    <w:lsdException w:name="Colorful Shading Accent 4" w:semiHidden="0" w:uiPriority="71" w:unhideWhenUsed="0"/>
+    <w:lsdException w:name="Colorful List Accent 4" w:semiHidden="0" w:uiPriority="72" w:unhideWhenUsed="0"/>
+    <w:lsdException w:name="Colorful Grid Accent 4" w:semiHidden="0" w:uiPriority="73" w:unhideWhenUsed="0"/>
+    <w:lsdException w:name="Light Shading Accent 5" w:semiHidden="0" w:uiPriority="60" w:unhideWhenUsed="0"/>
+    <w:lsdException w:name="Light List Accent 5" w:semiHidden="0" w:uiPriority="61" w:unhideWhenUsed="0"/>
+    <w:lsdException w:name="Light Grid Accent 5" w:semiHidden="0" w:uiPriority="62" w:unhideWhenUsed="0"/>
+    <w:lsdException w:name="Medium Shading 1 Accent 5" w:semiHidden="0" w:uiPriority="63" w:unhideWhenUsed="0"/>
+    <w:lsdException w:name="Medium Shading 2 Accent 5" w:semiHidden="0" w:uiPriority="64" w:unhideWhenUsed="0"/>
+    <w:lsdException w:name="Medium List 1 Accent 5" w:semiHidden="0" w:uiPriority="65" w:unhideWhenUsed="0"/>
+    <w:lsdException w:name="Medium List 2 Accent 5" w:semiHidden="0" w:uiPriority="66" w:unhideWhenUsed="0"/>
+    <w:lsdException w:name="Medium Grid 1 Accent 5" w:semiHidden="0" w:uiPriority="67" w:unhideWhenUsed="0"/>
+    <w:lsdException w:name="Medium Grid 2 Accent 5" w:semiHidden="0" w:uiPriority="68" w:unhideWhenUsed="0"/>
+    <w:lsdException w:name="Medium Grid 3 Accent 5" w:semiHidden="0" w:uiPriority="69" w:unhideWhenUsed="0"/>
+    <w:lsdException w:name="Dark List Accent 5" w:semiHidden="0" w:uiPriority="70" w:unhideWhenUsed="0"/>
+    <w:lsdException w:name="Colorful Shading Accent 5" w:semiHidden="0" w:uiPriority="71" w:unhideWhenUsed="0"/>
+    <w:lsdException w:name="Colorful List Accent 5" w:semiHidden="0" w:uiPriority="72" w:unhideWhenUsed="0"/>
+    <w:lsdException w:name="Colorful Grid Accent 5" w:semiHidden="0" w:uiPriority="73" w:unhideWhenUsed="0"/>
+    <w:lsdException w:name="Light Shading Accent 6" w:semiHidden="0" w:uiPriority="60" w:unhideWhenUsed="0"/>
+    <w:lsdException w:name="Light List Accent 6" w:semiHidden="0" w:uiPriority="61" w:unhideWhenUsed="0"/>
+    <w:lsdException w:name="Light Grid Accent 6" w:semiHidden="0" w:uiPriority="62" w:unhideWhenUsed="0"/>
+    <w:lsdException w:name="Medium Shading 1 Accent 6" w:semiHidden="0" w:uiPriority="63" w:unhideWhenUsed="0"/>
+    <w:lsdException w:name="Medium Shading 2 Accent 6" w:semiHidden="0" w:uiPriority="64" w:unhideWhenUsed="0"/>
+    <w:lsdException w:name="Medium List 1 Accent 6" w:semiHidden="0" w:uiPriority="65" w:unhideWhenUsed="0"/>
+    <w:lsdException w:name="Medium List 2 Accent 6" w:semiHidden="0" w:uiPriority="66" w:unhideWhenUsed="0"/>
+    <w:lsdException w:name="Medium Grid 1 Accent 6" w:semiHidden="0" w:uiPriority="67" w:unhideWhenUsed="0"/>
+    <w:lsdException w:name="Medium Grid 2 Accent 6" w:semiHidden="0" w:uiPriority="68" w:unhideWhenUsed="0"/>
+    <w:lsdException w:name="Medium Grid 3 Accent 6" w:semiHidden="0" w:uiPriority="69" w:unhideWhenUsed="0"/>
+    <w:lsdException w:name="Dark List Accent 6" w:semiHidden="0" w:uiPriority="70" w:unhideWhenUsed="0"/>
+    <w:lsdException w:name="Colorful Shading Accent 6" w:semiHidden="0" w:uiPriority="71" w:unhideWhenUsed="0"/>
+    <w:lsdException w:name="Colorful List Accent 6" w:semiHidden="0" w:uiPriority="72" w:unhideWhenUsed="0"/>
+    <w:lsdException w:name="Colorful Grid Accent 6" w:semiHidden="0" w:uiPriority="73" w:unhideWhenUsed="0"/>
+    <w:lsdException w:name="Subtle Emphasis" w:semiHidden="0" w:uiPriority="19" w:unhideWhenUsed="0" w:qFormat="1"/>
+    <w:lsdException w:name="Intense Emphasis" w:semiHidden="0" w:uiPriority="21" w:unhideWhenUsed="0" w:qFormat="1"/>
+    <w:lsdException w:name="Subtle Reference" w:semiHidden="0" w:uiPriority="31" w:unhideWhenUsed="0" w:qFormat="1"/>
+    <w:lsdException w:name="Intense Reference" w:semiHidden="0" w:uiPriority="32" w:unhideWhenUsed="0" w:qFormat="1"/>
+    <w:lsdException w:name="Book Title" w:semiHidden="0" w:uiPriority="33" w:unhideWhenUsed="0" w:qFormat="1"/>
+    <w:lsdException w:name="Bibliography" w:uiPriority="37"/>
+    <w:lsdException w:name="TOC Heading" w:uiPriority="39" w:qFormat="1"/>
+  </w:latentStyles>
+  <w:style w:type="paragraph" w:default="1" w:styleId="Normal">
+    <w:name w:val="Normal"/>
+    <w:qFormat/>
+  </w:style>
+  <w:style w:type="character" w:default="1" w:styleId="DefaultParagraphFont">
+    <w:name w:val="Default Paragraph Font"/>
+    <w:uiPriority w:val="1"/>
+    <w:semiHidden/>
+    <w:unhideWhenUsed/>
+  </w:style>
+  <w:style w:type="table" w:default="1" w:styleId="TableNormal">
+    <w:name w:val="Normal Table"/>
+    <w:uiPriority w:val="99"/>
+    <w:semiHidden/>
+    <w:unhideWhenUsed/>
+    <w:tblPr>
+      <w:tblInd w:w="0" w:type="dxa"/>
+      <w:tblCellMar>
+        <w:top w:w="0" w:type="dxa"/>
+        <w:left w:w="108" w:type="dxa"/>
+        <w:bottom w:w="0" w:type="dxa"/>
+        <w:right w:w="108" w:type="dxa"/>
+      </w:tblCellMar>
+    </w:tblPr>
+  </w:style>
+  <w:style w:type="numbering" w:default="1" w:styleId="NoList">
+    <w:name w:val="No List"/>
+    <w:uiPriority w:val="99"/>
+    <w:semiHidden/>
+    <w:unhideWhenUsed/>
   </w:style>
 </w:styles>
 </file>

</xml_diff>